<commit_message>
updated write up doc
</commit_message>
<xml_diff>
--- a/Lab4/Lab4 Write Up.docx
+++ b/Lab4/Lab4 Write Up.docx
@@ -1,8 +1,82 @@
 
 <file path=word/document.xml><?xml version="1.0" encoding="utf-8"?>
-<w:document xmlns:wpc="http://schemas.microsoft.com/office/word/2010/wordprocessingCanvas" xmlns:mo="http://schemas.microsoft.com/office/mac/office/2008/main" xmlns:mc="http://schemas.openxmlformats.org/markup-compatibility/2006" xmlns:mv="urn:schemas-microsoft-com:mac:vml" xmlns:o="urn:schemas-microsoft-com:office:office" xmlns:r="http://schemas.openxmlformats.org/officeDocument/2006/relationships" xmlns:m="http://schemas.openxmlformats.org/officeDocument/2006/math" xmlns:v="urn:schemas-microsoft-com:vml" xmlns:wp14="http://schemas.microsoft.com/office/word/2010/wordprocessingDrawing" xmlns:wp="http://schemas.openxmlformats.org/drawingml/2006/wordprocessingDrawing" xmlns:w10="urn:schemas-microsoft-com:office:word" xmlns:w="http://schemas.openxmlformats.org/wordprocessingml/2006/main" xmlns:w14="http://schemas.microsoft.com/office/word/2010/wordml" xmlns:w15="http://schemas.microsoft.com/office/word/2012/wordml" xmlns:wpg="http://schemas.microsoft.com/office/word/2010/wordprocessingGroup" xmlns:wpi="http://schemas.microsoft.com/office/word/2010/wordprocessingInk" xmlns:wne="http://schemas.microsoft.com/office/word/2006/wordml" xmlns:wps="http://schemas.microsoft.com/office/word/2010/wordprocessingShape" mc:Ignorable="w14 w15 wp14">
+<w:document xmlns:wpc="http://schemas.microsoft.com/office/word/2010/wordprocessingCanvas" xmlns:cx="http://schemas.microsoft.com/office/drawing/2014/chartex" xmlns:cx1="http://schemas.microsoft.com/office/drawing/2015/9/8/chartex" xmlns:cx2="http://schemas.microsoft.com/office/drawing/2015/10/21/chartex" xmlns:cx3="http://schemas.microsoft.com/office/drawing/2016/5/9/chartex" xmlns:cx4="http://schemas.microsoft.com/office/drawing/2016/5/10/chartex" xmlns:cx5="http://schemas.microsoft.com/office/drawing/2016/5/11/chartex" xmlns:mc="http://schemas.openxmlformats.org/markup-compatibility/2006" xmlns:o="urn:schemas-microsoft-com:office:office" xmlns:r="http://schemas.openxmlformats.org/officeDocument/2006/relationships" xmlns:m="http://schemas.openxmlformats.org/officeDocument/2006/math" xmlns:v="urn:schemas-microsoft-com:vml" xmlns:wp14="http://schemas.microsoft.com/office/word/2010/wordprocessingDrawing" xmlns:wp="http://schemas.openxmlformats.org/drawingml/2006/wordprocessingDrawing" xmlns:w10="urn:schemas-microsoft-com:office:word" xmlns:w="http://schemas.openxmlformats.org/wordprocessingml/2006/main" xmlns:w14="http://schemas.microsoft.com/office/word/2010/wordml" xmlns:w15="http://schemas.microsoft.com/office/word/2012/wordml" xmlns:w16se="http://schemas.microsoft.com/office/word/2015/wordml/symex" xmlns:wpg="http://schemas.microsoft.com/office/word/2010/wordprocessingGroup" xmlns:wpi="http://schemas.microsoft.com/office/word/2010/wordprocessingInk" xmlns:wne="http://schemas.microsoft.com/office/word/2006/wordml" xmlns:wps="http://schemas.microsoft.com/office/word/2010/wordprocessingShape" mc:Ignorable="w14 w15 w16se wp14">
   <w:body>
     <w:p>
+      <w:r>
+        <w:t>Problem1:</w:t>
+      </w:r>
+    </w:p>
+    <w:p>
+      <w:r>
+        <w:t xml:space="preserve">Using Fisher’s Linear Discriminant and the fact that the matrix has full rank we are able to calculate w by the equation </w:t>
+      </w:r>
+      <w:proofErr w:type="spellStart"/>
+      <w:r>
+        <w:t>s_w</w:t>
+      </w:r>
+      <w:proofErr w:type="spellEnd"/>
+      <w:r>
+        <w:t xml:space="preserve">^-1 * (mean1 – mean2) to get </w:t>
+      </w:r>
+    </w:p>
+    <w:p>
+      <w:r>
+        <w:t>[[ 0.06773847]</w:t>
+      </w:r>
+    </w:p>
+    <w:p>
+      <w:r>
+        <w:t xml:space="preserve"> [ 0.12832633]</w:t>
+      </w:r>
+    </w:p>
+    <w:p>
+      <w:r>
+        <w:t xml:space="preserve"> [-0.17730653]]</w:t>
+      </w:r>
+    </w:p>
+    <w:p/>
+    <w:p/>
+    <w:p>
+      <w:r>
+        <w:t xml:space="preserve">Using </w:t>
+      </w:r>
+      <w:proofErr w:type="spellStart"/>
+      <w:r>
+        <w:t>sklearn</w:t>
+      </w:r>
+      <w:proofErr w:type="spellEnd"/>
+      <w:r>
+        <w:t xml:space="preserve"> </w:t>
+      </w:r>
+      <w:proofErr w:type="spellStart"/>
+      <w:r>
+        <w:t>lda</w:t>
+      </w:r>
+      <w:proofErr w:type="spellEnd"/>
+      <w:r>
+        <w:t xml:space="preserve"> we get w equal to </w:t>
+      </w:r>
+    </w:p>
+    <w:p>
+      <w:r>
+        <w:t>[[-2.70953878]</w:t>
+      </w:r>
+    </w:p>
+    <w:p>
+      <w:r>
+        <w:t xml:space="preserve"> [-5.1330531 ]</w:t>
+      </w:r>
+    </w:p>
+    <w:p>
+      <w:r>
+        <w:t xml:space="preserve"> [ 7.09226126]]</w:t>
+      </w:r>
+    </w:p>
+    <w:p/>
+    <w:p>
+      <w:bookmarkStart w:id="0" w:name="_GoBack"/>
+      <w:bookmarkEnd w:id="0"/>
       <w:r>
         <w:t>Problem 2: Using Low Rank Structure for Corrupted Entries</w:t>
       </w:r>
@@ -22,32 +96,14 @@
         <w:t xml:space="preserve">to be 36. This was not </w:t>
       </w:r>
       <w:r>
-        <w:t xml:space="preserve">helpful. Then, I removed </w:t>
-      </w:r>
-      <w:proofErr w:type="gramStart"/>
-      <w:r>
-        <w:t>all of</w:t>
-      </w:r>
-      <w:proofErr w:type="gramEnd"/>
-      <w:r>
-        <w:t xml:space="preserve"> the features that contain the corrupted value (9999) and re-ran the rank.</w:t>
+        <w:t>helpful. Then, I removed all of the features that contain the corrupted value (9999) and re-ran the rank.</w:t>
       </w:r>
       <w:r>
         <w:t xml:space="preserve"> This gave a rank o</w:t>
       </w:r>
       <w:r>
-        <w:t xml:space="preserve">f 1 and the RREF was a series of fractions. This indicates that all 75 remaining rows are multiples of each other. I then extrapolated this to the features I had removed to correct the corrupted values. I also ran a similar analysis where I removed </w:t>
-      </w:r>
-      <w:proofErr w:type="gramStart"/>
-      <w:r>
-        <w:t>all of</w:t>
-      </w:r>
-      <w:proofErr w:type="gramEnd"/>
-      <w:r>
-        <w:t xml:space="preserve"> the rows that contained corrupted entries and the same rank / REEF combination was discovered. </w:t>
-      </w:r>
-      <w:bookmarkStart w:id="0" w:name="_GoBack"/>
-      <w:bookmarkEnd w:id="0"/>
+        <w:t xml:space="preserve">f 1 and the RREF was a series of fractions. This indicates that all 75 remaining rows are multiples of each other. I then extrapolated this to the features I had removed to correct the corrupted values. I also ran a similar analysis where I removed all of the rows that contained corrupted entries and the same rank / REEF combination was discovered. </w:t>
+      </w:r>
     </w:p>
     <w:p/>
     <w:p>
@@ -76,15 +132,7 @@
         <w:t xml:space="preserve"> With a simple loop, I replaced </w:t>
       </w:r>
       <w:r>
-        <w:t xml:space="preserve">each value that was not equal to its counterpart with the value that was not the error value (9999). This will recover </w:t>
-      </w:r>
-      <w:proofErr w:type="gramStart"/>
-      <w:r>
-        <w:t>all of</w:t>
-      </w:r>
-      <w:proofErr w:type="gramEnd"/>
-      <w:r>
-        <w:t xml:space="preserve"> the data points where the entry is corrupted on only one side of the diagonal. If it is corrupted on both sides, or on the diagonal, then it will be remedied. However, because the matrix is linearly independent and symmetric across the diagonal, having one corrupted entry on the diagonal is not a problem because it is still independent. Having more than one would affect the rank of the matrix.</w:t>
+        <w:t>each value that was not equal to its counterpart with the value that was not the error value (9999). This will recover all of the data points where the entry is corrupted on only one side of the diagonal. If it is corrupted on both sides, or on the diagonal, then it will be remedied. However, because the matrix is linearly independent and symmetric across the diagonal, having one corrupted entry on the diagonal is not a problem because it is still independent. Having more than one would affect the rank of the matrix.</w:t>
       </w:r>
     </w:p>
     <w:sectPr>
@@ -98,8 +146,8 @@
 </file>
 
 <file path=word/numbering.xml><?xml version="1.0" encoding="utf-8"?>
-<w:numbering xmlns:wpc="http://schemas.microsoft.com/office/word/2010/wordprocessingCanvas" xmlns:mo="http://schemas.microsoft.com/office/mac/office/2008/main" xmlns:mc="http://schemas.openxmlformats.org/markup-compatibility/2006" xmlns:mv="urn:schemas-microsoft-com:mac:vml" xmlns:o="urn:schemas-microsoft-com:office:office" xmlns:r="http://schemas.openxmlformats.org/officeDocument/2006/relationships" xmlns:m="http://schemas.openxmlformats.org/officeDocument/2006/math" xmlns:v="urn:schemas-microsoft-com:vml" xmlns:wp14="http://schemas.microsoft.com/office/word/2010/wordprocessingDrawing" xmlns:wp="http://schemas.openxmlformats.org/drawingml/2006/wordprocessingDrawing" xmlns:w10="urn:schemas-microsoft-com:office:word" xmlns:w="http://schemas.openxmlformats.org/wordprocessingml/2006/main" xmlns:w14="http://schemas.microsoft.com/office/word/2010/wordml" xmlns:w15="http://schemas.microsoft.com/office/word/2012/wordml" xmlns:wpg="http://schemas.microsoft.com/office/word/2010/wordprocessingGroup" xmlns:wpi="http://schemas.microsoft.com/office/word/2010/wordprocessingInk" xmlns:wne="http://schemas.microsoft.com/office/word/2006/wordml" xmlns:wps="http://schemas.microsoft.com/office/word/2010/wordprocessingShape" mc:Ignorable="w14 w15 wp14">
-  <w:abstractNum w:abstractNumId="0">
+<w:numbering xmlns:wpc="http://schemas.microsoft.com/office/word/2010/wordprocessingCanvas" xmlns:cx="http://schemas.microsoft.com/office/drawing/2014/chartex" xmlns:cx1="http://schemas.microsoft.com/office/drawing/2015/9/8/chartex" xmlns:cx2="http://schemas.microsoft.com/office/drawing/2015/10/21/chartex" xmlns:cx3="http://schemas.microsoft.com/office/drawing/2016/5/9/chartex" xmlns:cx4="http://schemas.microsoft.com/office/drawing/2016/5/10/chartex" xmlns:cx5="http://schemas.microsoft.com/office/drawing/2016/5/11/chartex" xmlns:mc="http://schemas.openxmlformats.org/markup-compatibility/2006" xmlns:o="urn:schemas-microsoft-com:office:office" xmlns:r="http://schemas.openxmlformats.org/officeDocument/2006/relationships" xmlns:m="http://schemas.openxmlformats.org/officeDocument/2006/math" xmlns:v="urn:schemas-microsoft-com:vml" xmlns:wp14="http://schemas.microsoft.com/office/word/2010/wordprocessingDrawing" xmlns:wp="http://schemas.openxmlformats.org/drawingml/2006/wordprocessingDrawing" xmlns:w10="urn:schemas-microsoft-com:office:word" xmlns:w="http://schemas.openxmlformats.org/wordprocessingml/2006/main" xmlns:w14="http://schemas.microsoft.com/office/word/2010/wordml" xmlns:w15="http://schemas.microsoft.com/office/word/2012/wordml" xmlns:w16se="http://schemas.microsoft.com/office/word/2015/wordml/symex" xmlns:wpg="http://schemas.microsoft.com/office/word/2010/wordprocessingGroup" xmlns:wpi="http://schemas.microsoft.com/office/word/2010/wordprocessingInk" xmlns:wne="http://schemas.microsoft.com/office/word/2006/wordml" xmlns:wps="http://schemas.microsoft.com/office/word/2010/wordprocessingShape" mc:Ignorable="w14 w15 w16se wp14">
+  <w:abstractNum w:abstractNumId="0" w15:restartNumberingAfterBreak="0">
     <w:nsid w:val="65FB0AFD"/>
     <w:multiLevelType w:val="hybridMultilevel"/>
     <w:tmpl w:val="107261FA"/>
@@ -195,7 +243,7 @@
 </file>
 
 <file path=word/styles.xml><?xml version="1.0" encoding="utf-8"?>
-<w:styles xmlns:mc="http://schemas.openxmlformats.org/markup-compatibility/2006" xmlns:r="http://schemas.openxmlformats.org/officeDocument/2006/relationships" xmlns:w="http://schemas.openxmlformats.org/wordprocessingml/2006/main" xmlns:w14="http://schemas.microsoft.com/office/word/2010/wordml" xmlns:w15="http://schemas.microsoft.com/office/word/2012/wordml" mc:Ignorable="w14 w15">
+<w:styles xmlns:mc="http://schemas.openxmlformats.org/markup-compatibility/2006" xmlns:r="http://schemas.openxmlformats.org/officeDocument/2006/relationships" xmlns:w="http://schemas.openxmlformats.org/wordprocessingml/2006/main" xmlns:w14="http://schemas.microsoft.com/office/word/2010/wordml" xmlns:w15="http://schemas.microsoft.com/office/word/2012/wordml" xmlns:w16se="http://schemas.microsoft.com/office/word/2015/wordml/symex" mc:Ignorable="w14 w15 w16se">
   <w:docDefaults>
     <w:rPrDefault>
       <w:rPr>
@@ -207,7 +255,7 @@
     </w:rPrDefault>
     <w:pPrDefault/>
   </w:docDefaults>
-  <w:latentStyles w:defLockedState="0" w:defUIPriority="99" w:defSemiHidden="0" w:defUnhideWhenUsed="0" w:defQFormat="0" w:count="382">
+  <w:latentStyles w:defLockedState="0" w:defUIPriority="99" w:defSemiHidden="0" w:defUnhideWhenUsed="0" w:defQFormat="0" w:count="374">
     <w:lsdException w:name="Normal" w:uiPriority="0" w:qFormat="1"/>
     <w:lsdException w:name="heading 1" w:uiPriority="9" w:qFormat="1"/>
     <w:lsdException w:name="heading 2" w:semiHidden="1" w:uiPriority="9" w:unhideWhenUsed="1" w:qFormat="1"/>
@@ -364,15 +412,6 @@
     <w:lsdException w:name="Balloon Text" w:semiHidden="1" w:unhideWhenUsed="1"/>
     <w:lsdException w:name="Table Grid" w:uiPriority="39"/>
     <w:lsdException w:name="Table Theme" w:semiHidden="1" w:unhideWhenUsed="1"/>
-    <w:lsdException w:name="Note Level 1" w:semiHidden="1" w:unhideWhenUsed="1"/>
-    <w:lsdException w:name="Note Level 2" w:semiHidden="1" w:unhideWhenUsed="1"/>
-    <w:lsdException w:name="Note Level 3" w:semiHidden="1" w:unhideWhenUsed="1"/>
-    <w:lsdException w:name="Note Level 4" w:semiHidden="1" w:unhideWhenUsed="1"/>
-    <w:lsdException w:name="Note Level 5" w:semiHidden="1" w:unhideWhenUsed="1"/>
-    <w:lsdException w:name="Note Level 6" w:semiHidden="1" w:unhideWhenUsed="1"/>
-    <w:lsdException w:name="Note Level 7" w:semiHidden="1" w:unhideWhenUsed="1"/>
-    <w:lsdException w:name="Note Level 8" w:semiHidden="1" w:unhideWhenUsed="1"/>
-    <w:lsdException w:name="Note Level 9" w:semiHidden="1" w:unhideWhenUsed="1"/>
     <w:lsdException w:name="Placeholder Text" w:semiHidden="1"/>
     <w:lsdException w:name="No Spacing" w:uiPriority="1" w:qFormat="1"/>
     <w:lsdException w:name="Light Shading" w:uiPriority="60"/>

</xml_diff>

<commit_message>
Cleaning up from lab 4
</commit_message>
<xml_diff>
--- a/Lab4/Lab4 Write Up.docx
+++ b/Lab4/Lab4 Write Up.docx
@@ -4,17 +4,151 @@
   <w:body>
     <w:p>
       <w:r>
+        <w:t>Problem 1: Linear Discriminant Analysis</w:t>
+      </w:r>
+    </w:p>
+    <w:p/>
+    <w:p>
+      <w:bookmarkStart w:id="0" w:name="_GoBack"/>
+      <w:r>
+        <w:rPr>
+          <w:noProof/>
+        </w:rPr>
+        <w:drawing>
+          <wp:inline distT="0" distB="0" distL="0" distR="0" wp14:anchorId="0D625FAF" wp14:editId="23107417">
+            <wp:extent cx="5940425" cy="2449830"/>
+            <wp:effectExtent l="0" t="0" r="3175" b="0"/>
+            <wp:docPr id="3" name="Picture 3" descr="../../../../../../Desktop/Screen%20Shot%202017-02-14%20at%204.09.06%20P"/>
+            <wp:cNvGraphicFramePr>
+              <a:graphicFrameLocks xmlns:a="http://schemas.openxmlformats.org/drawingml/2006/main" noChangeAspect="1"/>
+            </wp:cNvGraphicFramePr>
+            <a:graphic xmlns:a="http://schemas.openxmlformats.org/drawingml/2006/main">
+              <a:graphicData uri="http://schemas.openxmlformats.org/drawingml/2006/picture">
+                <pic:pic xmlns:pic="http://schemas.openxmlformats.org/drawingml/2006/picture">
+                  <pic:nvPicPr>
+                    <pic:cNvPr id="0" name="Picture 3" descr="../../../../../../Desktop/Screen%20Shot%202017-02-14%20at%204.09.06%20P"/>
+                    <pic:cNvPicPr>
+                      <a:picLocks noChangeAspect="1" noChangeArrowheads="1"/>
+                    </pic:cNvPicPr>
+                  </pic:nvPicPr>
+                  <pic:blipFill>
+                    <a:blip r:embed="rId5">
+                      <a:extLst>
+                        <a:ext uri="{28A0092B-C50C-407E-A947-70E740481C1C}">
+                          <a14:useLocalDpi xmlns:a14="http://schemas.microsoft.com/office/drawing/2010/main" val="0"/>
+                        </a:ext>
+                      </a:extLst>
+                    </a:blip>
+                    <a:srcRect/>
+                    <a:stretch>
+                      <a:fillRect/>
+                    </a:stretch>
+                  </pic:blipFill>
+                  <pic:spPr bwMode="auto">
+                    <a:xfrm>
+                      <a:off x="0" y="0"/>
+                      <a:ext cx="5940425" cy="2449830"/>
+                    </a:xfrm>
+                    <a:prstGeom prst="rect">
+                      <a:avLst/>
+                    </a:prstGeom>
+                    <a:noFill/>
+                    <a:ln>
+                      <a:noFill/>
+                    </a:ln>
+                  </pic:spPr>
+                </pic:pic>
+              </a:graphicData>
+            </a:graphic>
+          </wp:inline>
+        </w:drawing>
+      </w:r>
+    </w:p>
+    <w:bookmarkEnd w:id="0"/>
+    <w:p/>
+    <w:p>
+      <w:r>
+        <w:rPr>
+          <w:noProof/>
+        </w:rPr>
+        <w:drawing>
+          <wp:inline distT="0" distB="0" distL="0" distR="0" wp14:anchorId="3F6AA0B0" wp14:editId="6F4977F6">
+            <wp:extent cx="5940425" cy="3303905"/>
+            <wp:effectExtent l="0" t="0" r="3175" b="0"/>
+            <wp:docPr id="5" name="Picture 5" descr="../../../../../../Desktop/Screen%20Shot%202017-02-14%20at%204.11.22%20P"/>
+            <wp:cNvGraphicFramePr>
+              <a:graphicFrameLocks xmlns:a="http://schemas.openxmlformats.org/drawingml/2006/main" noChangeAspect="1"/>
+            </wp:cNvGraphicFramePr>
+            <a:graphic xmlns:a="http://schemas.openxmlformats.org/drawingml/2006/main">
+              <a:graphicData uri="http://schemas.openxmlformats.org/drawingml/2006/picture">
+                <pic:pic xmlns:pic="http://schemas.openxmlformats.org/drawingml/2006/picture">
+                  <pic:nvPicPr>
+                    <pic:cNvPr id="0" name="Picture 5" descr="../../../../../../Desktop/Screen%20Shot%202017-02-14%20at%204.11.22%20P"/>
+                    <pic:cNvPicPr>
+                      <a:picLocks noChangeAspect="1" noChangeArrowheads="1"/>
+                    </pic:cNvPicPr>
+                  </pic:nvPicPr>
+                  <pic:blipFill>
+                    <a:blip r:embed="rId6">
+                      <a:extLst>
+                        <a:ext uri="{28A0092B-C50C-407E-A947-70E740481C1C}">
+                          <a14:useLocalDpi xmlns:a14="http://schemas.microsoft.com/office/drawing/2010/main" val="0"/>
+                        </a:ext>
+                      </a:extLst>
+                    </a:blip>
+                    <a:srcRect/>
+                    <a:stretch>
+                      <a:fillRect/>
+                    </a:stretch>
+                  </pic:blipFill>
+                  <pic:spPr bwMode="auto">
+                    <a:xfrm>
+                      <a:off x="0" y="0"/>
+                      <a:ext cx="5940425" cy="3303905"/>
+                    </a:xfrm>
+                    <a:prstGeom prst="rect">
+                      <a:avLst/>
+                    </a:prstGeom>
+                    <a:noFill/>
+                    <a:ln>
+                      <a:noFill/>
+                    </a:ln>
+                  </pic:spPr>
+                </pic:pic>
+              </a:graphicData>
+            </a:graphic>
+          </wp:inline>
+        </w:drawing>
+      </w:r>
+    </w:p>
+    <w:p/>
+    <w:p>
+      <w:r>
+        <w:t>This plot makes sense because it has both distributions that appear to follow the same axis but the points in red, Label 2, are more tightly packed than those in blue, Label 1.</w:t>
+      </w:r>
+    </w:p>
+    <w:p/>
+    <w:p/>
+    <w:p>
+      <w:r>
         <w:t>Problem 2: Using Low Rank Structure for Corrupted Entries</w:t>
       </w:r>
     </w:p>
     <w:p>
       <w:r>
         <w:tab/>
-        <w:t>First, I plotted each of the features on a scatter plot against a linear index and inspected them. By doing this, it was clear that the value of the corrupted entries was about 10,000 because most of the plots were randomly distributed and then there would be a line of data points at 10,000. By looking at the data, it was easy to see that the actual corrupted value was 9999.</w:t>
+        <w:t xml:space="preserve">First, I plotted each of the features on a scatter plot against a linear index and inspected them. By doing this, it was clear that the value of the corrupted entries was about 10,000 because most of the plots were randomly distributed and then there would be a line of data </w:t>
+      </w:r>
+      <w:r>
+        <w:lastRenderedPageBreak/>
+        <w:t>points at 10,000. By looking at the data, it was easy to see that the actual corrupted value was 9999.</w:t>
       </w:r>
     </w:p>
     <w:p/>
     <w:p>
+      <w:pPr>
+        <w:ind w:firstLine="720"/>
+      </w:pPr>
       <w:r>
         <w:t xml:space="preserve">For corrMat1, I first found the rank of the matrix </w:t>
       </w:r>
@@ -46,11 +180,12 @@
       <w:r>
         <w:t xml:space="preserve"> the rows that contained corrupted entries and the same rank / REEF combination was discovered. </w:t>
       </w:r>
-      <w:bookmarkStart w:id="0" w:name="_GoBack"/>
-      <w:bookmarkEnd w:id="0"/>
     </w:p>
     <w:p/>
     <w:p>
+      <w:pPr>
+        <w:ind w:firstLine="720"/>
+      </w:pPr>
       <w:r>
         <w:t xml:space="preserve">For corrMat3, I first found </w:t>
       </w:r>
@@ -85,6 +220,562 @@
       <w:proofErr w:type="gramEnd"/>
       <w:r>
         <w:t xml:space="preserve"> the data points where the entry is corrupted on only one side of the diagonal. If it is corrupted on both sides, or on the diagonal, then it will be remedied. However, because the matrix is linearly independent and symmetric across the diagonal, having one corrupted entry on the diagonal is not a problem because it is still independent. Having more than one would affect the rank of the matrix.</w:t>
+      </w:r>
+    </w:p>
+    <w:p>
+      <w:pPr>
+        <w:ind w:firstLine="720"/>
+      </w:pPr>
+      <w:r>
+        <w:t>Results from running the algorithm:</w:t>
+      </w:r>
+    </w:p>
+    <w:p>
+      <w:pPr>
+        <w:ind w:firstLine="720"/>
+      </w:pPr>
+    </w:p>
+    <w:p>
+      <w:pPr>
+        <w:jc w:val="center"/>
+      </w:pPr>
+      <w:r>
+        <w:rPr>
+          <w:noProof/>
+        </w:rPr>
+        <w:drawing>
+          <wp:inline distT="0" distB="0" distL="0" distR="0" wp14:anchorId="639860C2" wp14:editId="3D7E47B1">
+            <wp:extent cx="2756535" cy="574040"/>
+            <wp:effectExtent l="0" t="0" r="12065" b="10160"/>
+            <wp:docPr id="2" name="Picture 2" descr="../../../../../../Desktop/Screen%20Shot%202017-02-14%20at%204.08.15%20P"/>
+            <wp:cNvGraphicFramePr>
+              <a:graphicFrameLocks xmlns:a="http://schemas.openxmlformats.org/drawingml/2006/main" noChangeAspect="1"/>
+            </wp:cNvGraphicFramePr>
+            <a:graphic xmlns:a="http://schemas.openxmlformats.org/drawingml/2006/main">
+              <a:graphicData uri="http://schemas.openxmlformats.org/drawingml/2006/picture">
+                <pic:pic xmlns:pic="http://schemas.openxmlformats.org/drawingml/2006/picture">
+                  <pic:nvPicPr>
+                    <pic:cNvPr id="0" name="Picture 2" descr="../../../../../../Desktop/Screen%20Shot%202017-02-14%20at%204.08.15%20P"/>
+                    <pic:cNvPicPr>
+                      <a:picLocks noChangeAspect="1" noChangeArrowheads="1"/>
+                    </pic:cNvPicPr>
+                  </pic:nvPicPr>
+                  <pic:blipFill>
+                    <a:blip r:embed="rId7">
+                      <a:extLst>
+                        <a:ext uri="{28A0092B-C50C-407E-A947-70E740481C1C}">
+                          <a14:useLocalDpi xmlns:a14="http://schemas.microsoft.com/office/drawing/2010/main" val="0"/>
+                        </a:ext>
+                      </a:extLst>
+                    </a:blip>
+                    <a:srcRect/>
+                    <a:stretch>
+                      <a:fillRect/>
+                    </a:stretch>
+                  </pic:blipFill>
+                  <pic:spPr bwMode="auto">
+                    <a:xfrm>
+                      <a:off x="0" y="0"/>
+                      <a:ext cx="2756535" cy="574040"/>
+                    </a:xfrm>
+                    <a:prstGeom prst="rect">
+                      <a:avLst/>
+                    </a:prstGeom>
+                    <a:noFill/>
+                    <a:ln>
+                      <a:noFill/>
+                    </a:ln>
+                  </pic:spPr>
+                </pic:pic>
+              </a:graphicData>
+            </a:graphic>
+          </wp:inline>
+        </w:drawing>
+      </w:r>
+    </w:p>
+    <w:p>
+      <w:r>
+        <w:rPr>
+          <w:noProof/>
+        </w:rPr>
+        <w:drawing>
+          <wp:inline distT="0" distB="0" distL="0" distR="0" wp14:anchorId="5DC095B6" wp14:editId="2B87C976">
+            <wp:extent cx="5933440" cy="6967855"/>
+            <wp:effectExtent l="0" t="0" r="10160" b="0"/>
+            <wp:docPr id="1" name="Picture 1" descr="../../../../../../Desktop/Screen%20Shot%202017-02-14%20at%204.07.41%20P"/>
+            <wp:cNvGraphicFramePr>
+              <a:graphicFrameLocks xmlns:a="http://schemas.openxmlformats.org/drawingml/2006/main" noChangeAspect="1"/>
+            </wp:cNvGraphicFramePr>
+            <a:graphic xmlns:a="http://schemas.openxmlformats.org/drawingml/2006/main">
+              <a:graphicData uri="http://schemas.openxmlformats.org/drawingml/2006/picture">
+                <pic:pic xmlns:pic="http://schemas.openxmlformats.org/drawingml/2006/picture">
+                  <pic:nvPicPr>
+                    <pic:cNvPr id="0" name="Picture 1" descr="../../../../../../Desktop/Screen%20Shot%202017-02-14%20at%204.07.41%20P"/>
+                    <pic:cNvPicPr>
+                      <a:picLocks noChangeAspect="1" noChangeArrowheads="1"/>
+                    </pic:cNvPicPr>
+                  </pic:nvPicPr>
+                  <pic:blipFill>
+                    <a:blip r:embed="rId8">
+                      <a:extLst>
+                        <a:ext uri="{28A0092B-C50C-407E-A947-70E740481C1C}">
+                          <a14:useLocalDpi xmlns:a14="http://schemas.microsoft.com/office/drawing/2010/main" val="0"/>
+                        </a:ext>
+                      </a:extLst>
+                    </a:blip>
+                    <a:srcRect/>
+                    <a:stretch>
+                      <a:fillRect/>
+                    </a:stretch>
+                  </pic:blipFill>
+                  <pic:spPr bwMode="auto">
+                    <a:xfrm>
+                      <a:off x="0" y="0"/>
+                      <a:ext cx="5933440" cy="6967855"/>
+                    </a:xfrm>
+                    <a:prstGeom prst="rect">
+                      <a:avLst/>
+                    </a:prstGeom>
+                    <a:noFill/>
+                    <a:ln>
+                      <a:noFill/>
+                    </a:ln>
+                  </pic:spPr>
+                </pic:pic>
+              </a:graphicData>
+            </a:graphic>
+          </wp:inline>
+        </w:drawing>
+      </w:r>
+    </w:p>
+    <w:p/>
+    <w:p/>
+    <w:p>
+      <w:r>
+        <w:t xml:space="preserve">Problem 3: Getting more into </w:t>
+      </w:r>
+      <w:proofErr w:type="spellStart"/>
+      <w:r>
+        <w:t>Kaggle</w:t>
+      </w:r>
+      <w:proofErr w:type="spellEnd"/>
+    </w:p>
+    <w:p>
+      <w:r>
+        <w:rPr>
+          <w:noProof/>
+        </w:rPr>
+        <w:drawing>
+          <wp:inline distT="0" distB="0" distL="0" distR="0" wp14:anchorId="6DEA6AAB" wp14:editId="550B11EA">
+            <wp:extent cx="5933440" cy="2189480"/>
+            <wp:effectExtent l="0" t="0" r="10160" b="0"/>
+            <wp:docPr id="6" name="Picture 6" descr="../../../../../../Desktop/Screen%20Shot%202017-02-14%20at%204.14.04%20P"/>
+            <wp:cNvGraphicFramePr>
+              <a:graphicFrameLocks xmlns:a="http://schemas.openxmlformats.org/drawingml/2006/main" noChangeAspect="1"/>
+            </wp:cNvGraphicFramePr>
+            <a:graphic xmlns:a="http://schemas.openxmlformats.org/drawingml/2006/main">
+              <a:graphicData uri="http://schemas.openxmlformats.org/drawingml/2006/picture">
+                <pic:pic xmlns:pic="http://schemas.openxmlformats.org/drawingml/2006/picture">
+                  <pic:nvPicPr>
+                    <pic:cNvPr id="0" name="Picture 6" descr="../../../../../../Desktop/Screen%20Shot%202017-02-14%20at%204.14.04%20P"/>
+                    <pic:cNvPicPr>
+                      <a:picLocks noChangeAspect="1" noChangeArrowheads="1"/>
+                    </pic:cNvPicPr>
+                  </pic:nvPicPr>
+                  <pic:blipFill>
+                    <a:blip r:embed="rId9">
+                      <a:extLst>
+                        <a:ext uri="{28A0092B-C50C-407E-A947-70E740481C1C}">
+                          <a14:useLocalDpi xmlns:a14="http://schemas.microsoft.com/office/drawing/2010/main" val="0"/>
+                        </a:ext>
+                      </a:extLst>
+                    </a:blip>
+                    <a:srcRect/>
+                    <a:stretch>
+                      <a:fillRect/>
+                    </a:stretch>
+                  </pic:blipFill>
+                  <pic:spPr bwMode="auto">
+                    <a:xfrm>
+                      <a:off x="0" y="0"/>
+                      <a:ext cx="5933440" cy="2189480"/>
+                    </a:xfrm>
+                    <a:prstGeom prst="rect">
+                      <a:avLst/>
+                    </a:prstGeom>
+                    <a:noFill/>
+                    <a:ln>
+                      <a:noFill/>
+                    </a:ln>
+                  </pic:spPr>
+                </pic:pic>
+              </a:graphicData>
+            </a:graphic>
+          </wp:inline>
+        </w:drawing>
+      </w:r>
+    </w:p>
+    <w:p/>
+    <w:p>
+      <w:r>
+        <w:rPr>
+          <w:noProof/>
+        </w:rPr>
+        <w:drawing>
+          <wp:inline distT="0" distB="0" distL="0" distR="0" wp14:anchorId="0188AD0F" wp14:editId="6EFDC0B3">
+            <wp:extent cx="5940425" cy="1475105"/>
+            <wp:effectExtent l="0" t="0" r="3175" b="0"/>
+            <wp:docPr id="7" name="Picture 7" descr="../../../../../../Desktop/Screen%20Shot%202017-02-14%20at%204.14.11%20P"/>
+            <wp:cNvGraphicFramePr>
+              <a:graphicFrameLocks xmlns:a="http://schemas.openxmlformats.org/drawingml/2006/main" noChangeAspect="1"/>
+            </wp:cNvGraphicFramePr>
+            <a:graphic xmlns:a="http://schemas.openxmlformats.org/drawingml/2006/main">
+              <a:graphicData uri="http://schemas.openxmlformats.org/drawingml/2006/picture">
+                <pic:pic xmlns:pic="http://schemas.openxmlformats.org/drawingml/2006/picture">
+                  <pic:nvPicPr>
+                    <pic:cNvPr id="0" name="Picture 7" descr="../../../../../../Desktop/Screen%20Shot%202017-02-14%20at%204.14.11%20P"/>
+                    <pic:cNvPicPr>
+                      <a:picLocks noChangeAspect="1" noChangeArrowheads="1"/>
+                    </pic:cNvPicPr>
+                  </pic:nvPicPr>
+                  <pic:blipFill>
+                    <a:blip r:embed="rId10">
+                      <a:extLst>
+                        <a:ext uri="{28A0092B-C50C-407E-A947-70E740481C1C}">
+                          <a14:useLocalDpi xmlns:a14="http://schemas.microsoft.com/office/drawing/2010/main" val="0"/>
+                        </a:ext>
+                      </a:extLst>
+                    </a:blip>
+                    <a:srcRect/>
+                    <a:stretch>
+                      <a:fillRect/>
+                    </a:stretch>
+                  </pic:blipFill>
+                  <pic:spPr bwMode="auto">
+                    <a:xfrm>
+                      <a:off x="0" y="0"/>
+                      <a:ext cx="5940425" cy="1475105"/>
+                    </a:xfrm>
+                    <a:prstGeom prst="rect">
+                      <a:avLst/>
+                    </a:prstGeom>
+                    <a:noFill/>
+                    <a:ln>
+                      <a:noFill/>
+                    </a:ln>
+                  </pic:spPr>
+                </pic:pic>
+              </a:graphicData>
+            </a:graphic>
+          </wp:inline>
+        </w:drawing>
+      </w:r>
+    </w:p>
+    <w:p/>
+    <w:p>
+      <w:r>
+        <w:t>The best score from Ridge Regression and results of RMSE cross validation:</w:t>
+      </w:r>
+      <w:r>
+        <w:rPr>
+          <w:noProof/>
+        </w:rPr>
+        <w:drawing>
+          <wp:inline distT="0" distB="0" distL="0" distR="0" wp14:anchorId="3575B111" wp14:editId="7F169D35">
+            <wp:extent cx="4992370" cy="320675"/>
+            <wp:effectExtent l="0" t="0" r="11430" b="9525"/>
+            <wp:docPr id="8" name="Picture 8" descr="../../../../../../Desktop/Screen%20Shot%202017-02-14%20at%204.14.17%20P"/>
+            <wp:cNvGraphicFramePr>
+              <a:graphicFrameLocks xmlns:a="http://schemas.openxmlformats.org/drawingml/2006/main" noChangeAspect="1"/>
+            </wp:cNvGraphicFramePr>
+            <a:graphic xmlns:a="http://schemas.openxmlformats.org/drawingml/2006/main">
+              <a:graphicData uri="http://schemas.openxmlformats.org/drawingml/2006/picture">
+                <pic:pic xmlns:pic="http://schemas.openxmlformats.org/drawingml/2006/picture">
+                  <pic:nvPicPr>
+                    <pic:cNvPr id="0" name="Picture 8" descr="../../../../../../Desktop/Screen%20Shot%202017-02-14%20at%204.14.17%20P"/>
+                    <pic:cNvPicPr>
+                      <a:picLocks noChangeAspect="1" noChangeArrowheads="1"/>
+                    </pic:cNvPicPr>
+                  </pic:nvPicPr>
+                  <pic:blipFill>
+                    <a:blip r:embed="rId11">
+                      <a:extLst>
+                        <a:ext uri="{28A0092B-C50C-407E-A947-70E740481C1C}">
+                          <a14:useLocalDpi xmlns:a14="http://schemas.microsoft.com/office/drawing/2010/main" val="0"/>
+                        </a:ext>
+                      </a:extLst>
+                    </a:blip>
+                    <a:srcRect/>
+                    <a:stretch>
+                      <a:fillRect/>
+                    </a:stretch>
+                  </pic:blipFill>
+                  <pic:spPr bwMode="auto">
+                    <a:xfrm>
+                      <a:off x="0" y="0"/>
+                      <a:ext cx="4992370" cy="320675"/>
+                    </a:xfrm>
+                    <a:prstGeom prst="rect">
+                      <a:avLst/>
+                    </a:prstGeom>
+                    <a:noFill/>
+                    <a:ln>
+                      <a:noFill/>
+                    </a:ln>
+                  </pic:spPr>
+                </pic:pic>
+              </a:graphicData>
+            </a:graphic>
+          </wp:inline>
+        </w:drawing>
+      </w:r>
+    </w:p>
+    <w:p/>
+    <w:p>
+      <w:r>
+        <w:rPr>
+          <w:noProof/>
+        </w:rPr>
+        <w:drawing>
+          <wp:inline distT="0" distB="0" distL="0" distR="0" wp14:anchorId="15E22BC0" wp14:editId="0F63C057">
+            <wp:extent cx="5940425" cy="1468120"/>
+            <wp:effectExtent l="0" t="0" r="3175" b="5080"/>
+            <wp:docPr id="9" name="Picture 9" descr="../../../../../../Desktop/Screen%20Shot%202017-02-14%20at%204.14.21%20P"/>
+            <wp:cNvGraphicFramePr>
+              <a:graphicFrameLocks xmlns:a="http://schemas.openxmlformats.org/drawingml/2006/main" noChangeAspect="1"/>
+            </wp:cNvGraphicFramePr>
+            <a:graphic xmlns:a="http://schemas.openxmlformats.org/drawingml/2006/main">
+              <a:graphicData uri="http://schemas.openxmlformats.org/drawingml/2006/picture">
+                <pic:pic xmlns:pic="http://schemas.openxmlformats.org/drawingml/2006/picture">
+                  <pic:nvPicPr>
+                    <pic:cNvPr id="0" name="Picture 9" descr="../../../../../../Desktop/Screen%20Shot%202017-02-14%20at%204.14.21%20P"/>
+                    <pic:cNvPicPr>
+                      <a:picLocks noChangeAspect="1" noChangeArrowheads="1"/>
+                    </pic:cNvPicPr>
+                  </pic:nvPicPr>
+                  <pic:blipFill>
+                    <a:blip r:embed="rId12">
+                      <a:extLst>
+                        <a:ext uri="{28A0092B-C50C-407E-A947-70E740481C1C}">
+                          <a14:useLocalDpi xmlns:a14="http://schemas.microsoft.com/office/drawing/2010/main" val="0"/>
+                        </a:ext>
+                      </a:extLst>
+                    </a:blip>
+                    <a:srcRect/>
+                    <a:stretch>
+                      <a:fillRect/>
+                    </a:stretch>
+                  </pic:blipFill>
+                  <pic:spPr bwMode="auto">
+                    <a:xfrm>
+                      <a:off x="0" y="0"/>
+                      <a:ext cx="5940425" cy="1468120"/>
+                    </a:xfrm>
+                    <a:prstGeom prst="rect">
+                      <a:avLst/>
+                    </a:prstGeom>
+                    <a:noFill/>
+                    <a:ln>
+                      <a:noFill/>
+                    </a:ln>
+                  </pic:spPr>
+                </pic:pic>
+              </a:graphicData>
+            </a:graphic>
+          </wp:inline>
+        </w:drawing>
+      </w:r>
+    </w:p>
+    <w:p>
+      <w:pPr>
+        <w:ind w:firstLine="720"/>
+      </w:pPr>
+    </w:p>
+    <w:p>
+      <w:r>
+        <w:t>T</w:t>
+      </w:r>
+      <w:r>
+        <w:t>he be</w:t>
+      </w:r>
+      <w:r>
+        <w:t>st score from Lasso Regression and results of RMSE cross validation:</w:t>
+      </w:r>
+    </w:p>
+    <w:p>
+      <w:r>
+        <w:rPr>
+          <w:noProof/>
+        </w:rPr>
+        <w:drawing>
+          <wp:inline distT="0" distB="0" distL="0" distR="0" wp14:anchorId="534DF4CA" wp14:editId="1F91C89E">
+            <wp:extent cx="5079365" cy="226695"/>
+            <wp:effectExtent l="0" t="0" r="635" b="1905"/>
+            <wp:docPr id="10" name="Picture 10" descr="../../../../../../Desktop/Screen%20Shot%202017-02-14%20at%204.14.46%20P"/>
+            <wp:cNvGraphicFramePr>
+              <a:graphicFrameLocks xmlns:a="http://schemas.openxmlformats.org/drawingml/2006/main" noChangeAspect="1"/>
+            </wp:cNvGraphicFramePr>
+            <a:graphic xmlns:a="http://schemas.openxmlformats.org/drawingml/2006/main">
+              <a:graphicData uri="http://schemas.openxmlformats.org/drawingml/2006/picture">
+                <pic:pic xmlns:pic="http://schemas.openxmlformats.org/drawingml/2006/picture">
+                  <pic:nvPicPr>
+                    <pic:cNvPr id="0" name="Picture 10" descr="../../../../../../Desktop/Screen%20Shot%202017-02-14%20at%204.14.46%20P"/>
+                    <pic:cNvPicPr>
+                      <a:picLocks noChangeAspect="1" noChangeArrowheads="1"/>
+                    </pic:cNvPicPr>
+                  </pic:nvPicPr>
+                  <pic:blipFill>
+                    <a:blip r:embed="rId13">
+                      <a:extLst>
+                        <a:ext uri="{28A0092B-C50C-407E-A947-70E740481C1C}">
+                          <a14:useLocalDpi xmlns:a14="http://schemas.microsoft.com/office/drawing/2010/main" val="0"/>
+                        </a:ext>
+                      </a:extLst>
+                    </a:blip>
+                    <a:srcRect/>
+                    <a:stretch>
+                      <a:fillRect/>
+                    </a:stretch>
+                  </pic:blipFill>
+                  <pic:spPr bwMode="auto">
+                    <a:xfrm>
+                      <a:off x="0" y="0"/>
+                      <a:ext cx="5079365" cy="226695"/>
+                    </a:xfrm>
+                    <a:prstGeom prst="rect">
+                      <a:avLst/>
+                    </a:prstGeom>
+                    <a:noFill/>
+                    <a:ln>
+                      <a:noFill/>
+                    </a:ln>
+                  </pic:spPr>
+                </pic:pic>
+              </a:graphicData>
+            </a:graphic>
+          </wp:inline>
+        </w:drawing>
+      </w:r>
+    </w:p>
+    <w:p/>
+    <w:p>
+      <w:r>
+        <w:rPr>
+          <w:noProof/>
+        </w:rPr>
+        <w:drawing>
+          <wp:inline distT="0" distB="0" distL="0" distR="0" wp14:anchorId="559C2E0F" wp14:editId="04104ED9">
+            <wp:extent cx="5940425" cy="1381760"/>
+            <wp:effectExtent l="0" t="0" r="3175" b="0"/>
+            <wp:docPr id="11" name="Picture 11" descr="../../../../../../Desktop/Screen%20Shot%202017-02-14%20at%204.14.52%20P"/>
+            <wp:cNvGraphicFramePr>
+              <a:graphicFrameLocks xmlns:a="http://schemas.openxmlformats.org/drawingml/2006/main" noChangeAspect="1"/>
+            </wp:cNvGraphicFramePr>
+            <a:graphic xmlns:a="http://schemas.openxmlformats.org/drawingml/2006/main">
+              <a:graphicData uri="http://schemas.openxmlformats.org/drawingml/2006/picture">
+                <pic:pic xmlns:pic="http://schemas.openxmlformats.org/drawingml/2006/picture">
+                  <pic:nvPicPr>
+                    <pic:cNvPr id="0" name="Picture 11" descr="../../../../../../Desktop/Screen%20Shot%202017-02-14%20at%204.14.52%20P"/>
+                    <pic:cNvPicPr>
+                      <a:picLocks noChangeAspect="1" noChangeArrowheads="1"/>
+                    </pic:cNvPicPr>
+                  </pic:nvPicPr>
+                  <pic:blipFill>
+                    <a:blip r:embed="rId14">
+                      <a:extLst>
+                        <a:ext uri="{28A0092B-C50C-407E-A947-70E740481C1C}">
+                          <a14:useLocalDpi xmlns:a14="http://schemas.microsoft.com/office/drawing/2010/main" val="0"/>
+                        </a:ext>
+                      </a:extLst>
+                    </a:blip>
+                    <a:srcRect/>
+                    <a:stretch>
+                      <a:fillRect/>
+                    </a:stretch>
+                  </pic:blipFill>
+                  <pic:spPr bwMode="auto">
+                    <a:xfrm>
+                      <a:off x="0" y="0"/>
+                      <a:ext cx="5940425" cy="1381760"/>
+                    </a:xfrm>
+                    <a:prstGeom prst="rect">
+                      <a:avLst/>
+                    </a:prstGeom>
+                    <a:noFill/>
+                    <a:ln>
+                      <a:noFill/>
+                    </a:ln>
+                  </pic:spPr>
+                </pic:pic>
+              </a:graphicData>
+            </a:graphic>
+          </wp:inline>
+        </w:drawing>
+      </w:r>
+    </w:p>
+    <w:p/>
+    <w:p>
+      <w:r>
+        <w:t>Plot of coefficients equal to zero as alpha varies</w:t>
+      </w:r>
+      <w:r>
+        <w:t>:</w:t>
+      </w:r>
+    </w:p>
+    <w:p/>
+    <w:p>
+      <w:r>
+        <w:rPr>
+          <w:noProof/>
+        </w:rPr>
+        <w:drawing>
+          <wp:inline distT="0" distB="0" distL="0" distR="0" wp14:anchorId="2209ED2D" wp14:editId="4C8C4DAD">
+            <wp:extent cx="5940425" cy="3837940"/>
+            <wp:effectExtent l="0" t="0" r="3175" b="0"/>
+            <wp:docPr id="13" name="Picture 13" descr="../../../../../../Desktop/Screen%20Shot%202017-02-14%20at%204.18.43%20P"/>
+            <wp:cNvGraphicFramePr>
+              <a:graphicFrameLocks xmlns:a="http://schemas.openxmlformats.org/drawingml/2006/main" noChangeAspect="1"/>
+            </wp:cNvGraphicFramePr>
+            <a:graphic xmlns:a="http://schemas.openxmlformats.org/drawingml/2006/main">
+              <a:graphicData uri="http://schemas.openxmlformats.org/drawingml/2006/picture">
+                <pic:pic xmlns:pic="http://schemas.openxmlformats.org/drawingml/2006/picture">
+                  <pic:nvPicPr>
+                    <pic:cNvPr id="0" name="Picture 13" descr="../../../../../../Desktop/Screen%20Shot%202017-02-14%20at%204.18.43%20P"/>
+                    <pic:cNvPicPr>
+                      <a:picLocks noChangeAspect="1" noChangeArrowheads="1"/>
+                    </pic:cNvPicPr>
+                  </pic:nvPicPr>
+                  <pic:blipFill>
+                    <a:blip r:embed="rId15">
+                      <a:extLst>
+                        <a:ext uri="{28A0092B-C50C-407E-A947-70E740481C1C}">
+                          <a14:useLocalDpi xmlns:a14="http://schemas.microsoft.com/office/drawing/2010/main" val="0"/>
+                        </a:ext>
+                      </a:extLst>
+                    </a:blip>
+                    <a:srcRect/>
+                    <a:stretch>
+                      <a:fillRect/>
+                    </a:stretch>
+                  </pic:blipFill>
+                  <pic:spPr bwMode="auto">
+                    <a:xfrm>
+                      <a:off x="0" y="0"/>
+                      <a:ext cx="5940425" cy="3837940"/>
+                    </a:xfrm>
+                    <a:prstGeom prst="rect">
+                      <a:avLst/>
+                    </a:prstGeom>
+                    <a:noFill/>
+                    <a:ln>
+                      <a:noFill/>
+                    </a:ln>
+                  </pic:spPr>
+                </pic:pic>
+              </a:graphicData>
+            </a:graphic>
+          </wp:inline>
+        </w:drawing>
       </w:r>
     </w:p>
     <w:sectPr>

</xml_diff>